<commit_message>
Agregacion de imagenes de Pruebas para el docuemnto
</commit_message>
<xml_diff>
--- a/Proyecto Final Smart Home System.docx
+++ b/Proyecto Final Smart Home System.docx
@@ -378,27 +378,7 @@
           <w:szCs w:val="24"/>
           <w:lang w:val="en-US"/>
         </w:rPr>
-        <w:t xml:space="preserve">2 </w:t>
-      </w:r>
-      <w:proofErr w:type="spellStart"/>
-      <w:r>
-        <w:rPr>
-          <w:b w:val="0"/>
-          <w:sz w:val="24"/>
-          <w:szCs w:val="24"/>
-          <w:lang w:val="en-US"/>
-        </w:rPr>
-        <w:t>ProtoBoard</w:t>
-      </w:r>
-      <w:proofErr w:type="spellEnd"/>
-      <w:r>
-        <w:rPr>
-          <w:b w:val="0"/>
-          <w:sz w:val="24"/>
-          <w:szCs w:val="24"/>
-          <w:lang w:val="en-US"/>
-        </w:rPr>
-        <w:t>.</w:t>
+        <w:t>2 ProtoBoard.</w:t>
       </w:r>
     </w:p>
     <w:p>
@@ -534,36 +514,8 @@
           <w:sz w:val="24"/>
           <w:szCs w:val="24"/>
         </w:rPr>
-        <w:t xml:space="preserve">    1 </w:t>
-      </w:r>
-      <w:proofErr w:type="spellStart"/>
-      <w:r>
-        <w:rPr>
-          <w:rFonts w:ascii="Times New Roman" w:hAnsi="Times New Roman" w:cs="Times New Roman"/>
-          <w:sz w:val="24"/>
-          <w:szCs w:val="24"/>
-        </w:rPr>
-        <w:t>Push</w:t>
-      </w:r>
-      <w:proofErr w:type="spellEnd"/>
-      <w:r>
-        <w:rPr>
-          <w:rFonts w:ascii="Times New Roman" w:hAnsi="Times New Roman" w:cs="Times New Roman"/>
-          <w:sz w:val="24"/>
-          <w:szCs w:val="24"/>
-        </w:rPr>
-        <w:t xml:space="preserve"> </w:t>
-      </w:r>
-      <w:proofErr w:type="spellStart"/>
-      <w:r>
-        <w:rPr>
-          <w:rFonts w:ascii="Times New Roman" w:hAnsi="Times New Roman" w:cs="Times New Roman"/>
-          <w:sz w:val="24"/>
-          <w:szCs w:val="24"/>
-        </w:rPr>
-        <w:t>button</w:t>
-      </w:r>
-      <w:proofErr w:type="spellEnd"/>
+        <w:t xml:space="preserve">    1 Push button</w:t>
+      </w:r>
     </w:p>
     <w:p>
       <w:pPr>
@@ -1112,23 +1064,13 @@
           <w:szCs w:val="24"/>
         </w:rPr>
       </w:pPr>
-      <w:proofErr w:type="spellStart"/>
       <w:r>
         <w:rPr>
           <w:i/>
           <w:sz w:val="24"/>
           <w:szCs w:val="24"/>
         </w:rPr>
-        <w:t>Apk</w:t>
-      </w:r>
-      <w:proofErr w:type="spellEnd"/>
-      <w:r>
-        <w:rPr>
-          <w:i/>
-          <w:sz w:val="24"/>
-          <w:szCs w:val="24"/>
-        </w:rPr>
-        <w:t xml:space="preserve"> Inventor: </w:t>
+        <w:t xml:space="preserve">Apk Inventor: </w:t>
       </w:r>
       <w:r>
         <w:rPr>
@@ -1136,25 +1078,7 @@
           <w:sz w:val="24"/>
           <w:szCs w:val="24"/>
         </w:rPr>
-        <w:t xml:space="preserve">Es un entorno de desarrollo de software creado por Google </w:t>
-      </w:r>
-      <w:proofErr w:type="spellStart"/>
-      <w:r>
-        <w:rPr>
-          <w:iCs/>
-          <w:sz w:val="24"/>
-          <w:szCs w:val="24"/>
-        </w:rPr>
-        <w:t>Labs</w:t>
-      </w:r>
-      <w:proofErr w:type="spellEnd"/>
-      <w:r>
-        <w:rPr>
-          <w:iCs/>
-          <w:sz w:val="24"/>
-          <w:szCs w:val="24"/>
-        </w:rPr>
-        <w:t xml:space="preserve"> para la elaboración de aplicaciones destinadas al sistema operativo Android. El usuario puede, de forma visual y a partir de un conjunto de herramientas básicas, ir enlazando una serie de bloques para crear la aplicación. El sistema es gratuito y se puede descargar fácilmente de la web. </w:t>
+        <w:t xml:space="preserve">Es un entorno de desarrollo de software creado por Google Labs para la elaboración de aplicaciones destinadas al sistema operativo Android. El usuario puede, de forma visual y a partir de un conjunto de herramientas básicas, ir enlazando una serie de bloques para crear la aplicación. El sistema es gratuito y se puede descargar fácilmente de la web. </w:t>
       </w:r>
     </w:p>
     <w:p>
@@ -1240,135 +1164,7 @@
           <w:sz w:val="24"/>
           <w:szCs w:val="24"/>
         </w:rPr>
-        <w:t xml:space="preserve">ESP32 es la denominación de una familia de chips </w:t>
-      </w:r>
-      <w:proofErr w:type="spellStart"/>
-      <w:r>
-        <w:rPr>
-          <w:sz w:val="24"/>
-          <w:szCs w:val="24"/>
-        </w:rPr>
-        <w:t>SoC</w:t>
-      </w:r>
-      <w:proofErr w:type="spellEnd"/>
-      <w:r>
-        <w:rPr>
-          <w:sz w:val="24"/>
-          <w:szCs w:val="24"/>
-        </w:rPr>
-        <w:t xml:space="preserve"> de bajo costo y consumo de energía, con tecnología </w:t>
-      </w:r>
-      <w:proofErr w:type="spellStart"/>
-      <w:r>
-        <w:rPr>
-          <w:sz w:val="24"/>
-          <w:szCs w:val="24"/>
-        </w:rPr>
-        <w:t>Wi</w:t>
-      </w:r>
-      <w:proofErr w:type="spellEnd"/>
-      <w:r>
-        <w:rPr>
-          <w:sz w:val="24"/>
-          <w:szCs w:val="24"/>
-        </w:rPr>
-        <w:t xml:space="preserve">-Fi y Bluetooth de modo dual integrada. El ESP32 emplea un microprocesador </w:t>
-      </w:r>
-      <w:proofErr w:type="spellStart"/>
-      <w:r>
-        <w:rPr>
-          <w:sz w:val="24"/>
-          <w:szCs w:val="24"/>
-        </w:rPr>
-        <w:t>Tensilica</w:t>
-      </w:r>
-      <w:proofErr w:type="spellEnd"/>
-      <w:r>
-        <w:rPr>
-          <w:sz w:val="24"/>
-          <w:szCs w:val="24"/>
-        </w:rPr>
-        <w:t xml:space="preserve"> </w:t>
-      </w:r>
-      <w:proofErr w:type="spellStart"/>
-      <w:r>
-        <w:rPr>
-          <w:sz w:val="24"/>
-          <w:szCs w:val="24"/>
-        </w:rPr>
-        <w:t>Xtensa</w:t>
-      </w:r>
-      <w:proofErr w:type="spellEnd"/>
-      <w:r>
-        <w:rPr>
-          <w:sz w:val="24"/>
-          <w:szCs w:val="24"/>
-        </w:rPr>
-        <w:t xml:space="preserve"> LX6 en sus variantes de simple y doble núcleo e incluye interruptores de antena, </w:t>
-      </w:r>
-      <w:proofErr w:type="spellStart"/>
-      <w:r>
-        <w:rPr>
-          <w:sz w:val="24"/>
-          <w:szCs w:val="24"/>
-        </w:rPr>
-        <w:t>balun</w:t>
-      </w:r>
-      <w:proofErr w:type="spellEnd"/>
-      <w:r>
-        <w:rPr>
-          <w:sz w:val="24"/>
-          <w:szCs w:val="24"/>
-        </w:rPr>
-        <w:t xml:space="preserve"> de radiofrecuencia, amplificador de potencia, amplificador receptor de bajo ruido, filtros, y módulos de administración de energía. El ESP32 fue creado y desarrollado por </w:t>
-      </w:r>
-      <w:proofErr w:type="spellStart"/>
-      <w:r>
-        <w:rPr>
-          <w:sz w:val="24"/>
-          <w:szCs w:val="24"/>
-        </w:rPr>
-        <w:t>Espressif</w:t>
-      </w:r>
-      <w:proofErr w:type="spellEnd"/>
-      <w:r>
-        <w:rPr>
-          <w:sz w:val="24"/>
-          <w:szCs w:val="24"/>
-        </w:rPr>
-        <w:t xml:space="preserve"> </w:t>
-      </w:r>
-      <w:proofErr w:type="spellStart"/>
-      <w:r>
-        <w:rPr>
-          <w:sz w:val="24"/>
-          <w:szCs w:val="24"/>
-        </w:rPr>
-        <w:t>Systems</w:t>
-      </w:r>
-      <w:proofErr w:type="spellEnd"/>
-      <w:r>
-        <w:rPr>
-          <w:sz w:val="24"/>
-          <w:szCs w:val="24"/>
-        </w:rPr>
-        <w:t xml:space="preserve"> y es fabricado por TSMC utilizando su proceso de 40 nm.1​ Es un sucesor de otro </w:t>
-      </w:r>
-      <w:proofErr w:type="spellStart"/>
-      <w:r>
-        <w:rPr>
-          <w:sz w:val="24"/>
-          <w:szCs w:val="24"/>
-        </w:rPr>
-        <w:t>SoC</w:t>
-      </w:r>
-      <w:proofErr w:type="spellEnd"/>
-      <w:r>
-        <w:rPr>
-          <w:sz w:val="24"/>
-          <w:szCs w:val="24"/>
-        </w:rPr>
-        <w:t>, el ESP8266.</w:t>
+        <w:t>ESP32 es la denominación de una familia de chips SoC de bajo costo y consumo de energía, con tecnología Wi-Fi y Bluetooth de modo dual integrada. El ESP32 emplea un microprocesador Tensilica Xtensa LX6 en sus variantes de simple y doble núcleo e incluye interruptores de antena, balun de radiofrecuencia, amplificador de potencia, amplificador receptor de bajo ruido, filtros, y módulos de administración de energía. El ESP32 fue creado y desarrollado por Espressif Systems y es fabricado por TSMC utilizando su proceso de 40 nm.1​ Es un sucesor de otro SoC, el ESP8266.</w:t>
       </w:r>
     </w:p>
     <w:p>
@@ -1503,21 +1299,7 @@
         <w:rPr>
           <w:i/>
         </w:rPr>
-        <w:t xml:space="preserve">2 </w:t>
-      </w:r>
-      <w:proofErr w:type="spellStart"/>
-      <w:r>
-        <w:rPr>
-          <w:i/>
-        </w:rPr>
-        <w:t>Datasheet</w:t>
-      </w:r>
-      <w:proofErr w:type="spellEnd"/>
-      <w:r>
-        <w:rPr>
-          <w:i/>
-        </w:rPr>
-        <w:t xml:space="preserve"> Modulo Esp32.</w:t>
+        <w:t>2 Datasheet Modulo Esp32.</w:t>
       </w:r>
     </w:p>
     <w:p>
@@ -1568,9 +1350,9 @@
           <w:lang w:val="es-419"/>
         </w:rPr>
         <w:drawing>
-          <wp:inline distT="0" distB="0" distL="0" distR="0" wp14:anchorId="4CEDD8D7" wp14:editId="3C905C7B">
-            <wp:extent cx="4126865" cy="3094990"/>
-            <wp:effectExtent l="1588" t="0" r="8572" b="8573"/>
+          <wp:inline distT="0" distB="0" distL="0" distR="0" wp14:anchorId="4CEDD8D7" wp14:editId="7AC31BA7">
+            <wp:extent cx="3273804" cy="2455227"/>
+            <wp:effectExtent l="9208" t="0" r="0" b="0"/>
             <wp:docPr id="4" name="Imagen 4" descr="Imagen que contiene electrónica, circuito, teclado, computadora&#10;&#10;Descripción generada automáticamente"/>
             <wp:cNvGraphicFramePr>
               <a:graphicFrameLocks xmlns:a="http://schemas.openxmlformats.org/drawingml/2006/main" noChangeAspect="1"/>
@@ -1597,7 +1379,7 @@
                   <pic:spPr>
                     <a:xfrm rot="5400000">
                       <a:off x="0" y="0"/>
-                      <a:ext cx="4126865" cy="3094990"/>
+                      <a:ext cx="3280190" cy="2460017"/>
                     </a:xfrm>
                     <a:prstGeom prst="rect">
                       <a:avLst/>
@@ -1612,6 +1394,245 @@
     </w:p>
     <w:p>
       <w:pPr>
+        <w:rPr>
+          <w:lang w:val="es-419"/>
+        </w:rPr>
+      </w:pPr>
+      <w:r>
+        <w:rPr>
+          <w:lang w:val="es-419"/>
+        </w:rPr>
+        <w:t>Ya una vez funcionando nuestro servidor web pusimos a prueba si funciona el encendido y apagado de cada función como se muestran a continuación.</w:t>
+      </w:r>
+    </w:p>
+    <w:p>
+      <w:pPr>
+        <w:jc w:val="center"/>
+        <w:rPr>
+          <w:lang w:val="es-419"/>
+        </w:rPr>
+      </w:pPr>
+      <w:r>
+        <w:rPr>
+          <w:noProof/>
+          <w:lang w:val="es-419"/>
+        </w:rPr>
+        <w:drawing>
+          <wp:inline distT="0" distB="0" distL="0" distR="0" wp14:anchorId="26F2BAD2" wp14:editId="566C7796">
+            <wp:extent cx="1581150" cy="2810969"/>
+            <wp:effectExtent l="0" t="0" r="0" b="8890"/>
+            <wp:docPr id="1" name="Imagen 1" descr="Pantalla de computadora con un teclado de computadora&#10;&#10;Descripción generada automáticamente con confianza media"/>
+            <wp:cNvGraphicFramePr>
+              <a:graphicFrameLocks xmlns:a="http://schemas.openxmlformats.org/drawingml/2006/main" noChangeAspect="1"/>
+            </wp:cNvGraphicFramePr>
+            <a:graphic xmlns:a="http://schemas.openxmlformats.org/drawingml/2006/main">
+              <a:graphicData uri="http://schemas.openxmlformats.org/drawingml/2006/picture">
+                <pic:pic xmlns:pic="http://schemas.openxmlformats.org/drawingml/2006/picture">
+                  <pic:nvPicPr>
+                    <pic:cNvPr id="1" name="Imagen 1" descr="Pantalla de computadora con un teclado de computadora&#10;&#10;Descripción generada automáticamente con confianza media"/>
+                    <pic:cNvPicPr/>
+                  </pic:nvPicPr>
+                  <pic:blipFill>
+                    <a:blip r:embed="rId11" cstate="print">
+                      <a:extLst>
+                        <a:ext uri="{28A0092B-C50C-407E-A947-70E740481C1C}">
+                          <a14:useLocalDpi xmlns:a14="http://schemas.microsoft.com/office/drawing/2010/main" val="0"/>
+                        </a:ext>
+                      </a:extLst>
+                    </a:blip>
+                    <a:stretch>
+                      <a:fillRect/>
+                    </a:stretch>
+                  </pic:blipFill>
+                  <pic:spPr>
+                    <a:xfrm>
+                      <a:off x="0" y="0"/>
+                      <a:ext cx="1584321" cy="2816607"/>
+                    </a:xfrm>
+                    <a:prstGeom prst="rect">
+                      <a:avLst/>
+                    </a:prstGeom>
+                  </pic:spPr>
+                </pic:pic>
+              </a:graphicData>
+            </a:graphic>
+          </wp:inline>
+        </w:drawing>
+      </w:r>
+    </w:p>
+    <w:p>
+      <w:pPr>
+        <w:jc w:val="center"/>
+        <w:rPr>
+          <w:lang w:val="es-419"/>
+        </w:rPr>
+      </w:pPr>
+      <w:r>
+        <w:rPr>
+          <w:lang w:val="es-419"/>
+        </w:rPr>
+        <w:t>2_leds_Encencidos</w:t>
+      </w:r>
+    </w:p>
+    <w:p>
+      <w:pPr>
+        <w:jc w:val="center"/>
+        <w:rPr>
+          <w:lang w:val="es-419"/>
+        </w:rPr>
+      </w:pPr>
+      <w:r>
+        <w:rPr>
+          <w:noProof/>
+          <w:lang w:val="es-419"/>
+        </w:rPr>
+        <w:drawing>
+          <wp:inline distT="0" distB="0" distL="0" distR="0" wp14:anchorId="6D6DA299" wp14:editId="0CABF3D6">
+            <wp:extent cx="2018665" cy="3588784"/>
+            <wp:effectExtent l="0" t="0" r="635" b="0"/>
+            <wp:docPr id="3" name="Imagen 3" descr="Imagen de la pantalla de un computador&#10;&#10;Descripción generada automáticamente con confianza baja"/>
+            <wp:cNvGraphicFramePr>
+              <a:graphicFrameLocks xmlns:a="http://schemas.openxmlformats.org/drawingml/2006/main" noChangeAspect="1"/>
+            </wp:cNvGraphicFramePr>
+            <a:graphic xmlns:a="http://schemas.openxmlformats.org/drawingml/2006/main">
+              <a:graphicData uri="http://schemas.openxmlformats.org/drawingml/2006/picture">
+                <pic:pic xmlns:pic="http://schemas.openxmlformats.org/drawingml/2006/picture">
+                  <pic:nvPicPr>
+                    <pic:cNvPr id="3" name="Imagen 3" descr="Imagen de la pantalla de un computador&#10;&#10;Descripción generada automáticamente con confianza baja"/>
+                    <pic:cNvPicPr/>
+                  </pic:nvPicPr>
+                  <pic:blipFill>
+                    <a:blip r:embed="rId12" cstate="print">
+                      <a:extLst>
+                        <a:ext uri="{28A0092B-C50C-407E-A947-70E740481C1C}">
+                          <a14:useLocalDpi xmlns:a14="http://schemas.microsoft.com/office/drawing/2010/main" val="0"/>
+                        </a:ext>
+                      </a:extLst>
+                    </a:blip>
+                    <a:stretch>
+                      <a:fillRect/>
+                    </a:stretch>
+                  </pic:blipFill>
+                  <pic:spPr>
+                    <a:xfrm>
+                      <a:off x="0" y="0"/>
+                      <a:ext cx="2021501" cy="3593826"/>
+                    </a:xfrm>
+                    <a:prstGeom prst="rect">
+                      <a:avLst/>
+                    </a:prstGeom>
+                  </pic:spPr>
+                </pic:pic>
+              </a:graphicData>
+            </a:graphic>
+          </wp:inline>
+        </w:drawing>
+      </w:r>
+      <w:r>
+        <w:rPr>
+          <w:lang w:val="es-419"/>
+        </w:rPr>
+        <w:t xml:space="preserve"> </w:t>
+      </w:r>
+    </w:p>
+    <w:p>
+      <w:pPr>
+        <w:jc w:val="center"/>
+        <w:rPr>
+          <w:lang w:val="es-419"/>
+        </w:rPr>
+      </w:pPr>
+      <w:r>
+        <w:rPr>
+          <w:lang w:val="es-419"/>
+        </w:rPr>
+        <w:t>4</w:t>
+      </w:r>
+      <w:r>
+        <w:rPr>
+          <w:lang w:val="es-419"/>
+        </w:rPr>
+        <w:t>_leds_Encencidos</w:t>
+      </w:r>
+    </w:p>
+    <w:p>
+      <w:pPr>
+        <w:jc w:val="center"/>
+        <w:rPr>
+          <w:lang w:val="es-419"/>
+        </w:rPr>
+      </w:pPr>
+      <w:r>
+        <w:rPr>
+          <w:noProof/>
+          <w:lang w:val="es-419"/>
+        </w:rPr>
+        <w:lastRenderedPageBreak/>
+        <w:drawing>
+          <wp:inline distT="0" distB="0" distL="0" distR="0" wp14:anchorId="34A92DE4" wp14:editId="4A682D97">
+            <wp:extent cx="1653662" cy="2939881"/>
+            <wp:effectExtent l="0" t="0" r="3810" b="0"/>
+            <wp:docPr id="5" name="Imagen 5" descr="Imagen de la pantalla de un computador&#10;&#10;Descripción generada automáticamente con confianza baja"/>
+            <wp:cNvGraphicFramePr>
+              <a:graphicFrameLocks xmlns:a="http://schemas.openxmlformats.org/drawingml/2006/main" noChangeAspect="1"/>
+            </wp:cNvGraphicFramePr>
+            <a:graphic xmlns:a="http://schemas.openxmlformats.org/drawingml/2006/main">
+              <a:graphicData uri="http://schemas.openxmlformats.org/drawingml/2006/picture">
+                <pic:pic xmlns:pic="http://schemas.openxmlformats.org/drawingml/2006/picture">
+                  <pic:nvPicPr>
+                    <pic:cNvPr id="5" name="Imagen 5" descr="Imagen de la pantalla de un computador&#10;&#10;Descripción generada automáticamente con confianza baja"/>
+                    <pic:cNvPicPr/>
+                  </pic:nvPicPr>
+                  <pic:blipFill>
+                    <a:blip r:embed="rId13" cstate="print">
+                      <a:extLst>
+                        <a:ext uri="{28A0092B-C50C-407E-A947-70E740481C1C}">
+                          <a14:useLocalDpi xmlns:a14="http://schemas.microsoft.com/office/drawing/2010/main" val="0"/>
+                        </a:ext>
+                      </a:extLst>
+                    </a:blip>
+                    <a:stretch>
+                      <a:fillRect/>
+                    </a:stretch>
+                  </pic:blipFill>
+                  <pic:spPr>
+                    <a:xfrm>
+                      <a:off x="0" y="0"/>
+                      <a:ext cx="1655531" cy="2943205"/>
+                    </a:xfrm>
+                    <a:prstGeom prst="rect">
+                      <a:avLst/>
+                    </a:prstGeom>
+                  </pic:spPr>
+                </pic:pic>
+              </a:graphicData>
+            </a:graphic>
+          </wp:inline>
+        </w:drawing>
+      </w:r>
+    </w:p>
+    <w:p>
+      <w:pPr>
+        <w:jc w:val="center"/>
+        <w:rPr>
+          <w:lang w:val="es-419"/>
+        </w:rPr>
+      </w:pPr>
+      <w:r>
+        <w:rPr>
+          <w:lang w:val="es-419"/>
+        </w:rPr>
+        <w:t>5</w:t>
+      </w:r>
+      <w:r>
+        <w:rPr>
+          <w:lang w:val="es-419"/>
+        </w:rPr>
+        <w:t>_leds_Encencidos</w:t>
+      </w:r>
+    </w:p>
+    <w:p>
+      <w:pPr>
         <w:pStyle w:val="Ttulo1"/>
         <w:numPr>
           <w:ilvl w:val="0"/>
@@ -1736,25 +1757,7 @@
           <w:szCs w:val="16"/>
           <w:lang w:val="es-MX"/>
         </w:rPr>
-        <w:t xml:space="preserve"> [1] </w:t>
-      </w:r>
-      <w:proofErr w:type="spellStart"/>
-      <w:r>
-        <w:rPr>
-          <w:sz w:val="16"/>
-          <w:szCs w:val="16"/>
-          <w:lang w:val="es-MX"/>
-        </w:rPr>
-        <w:t>Electrinics</w:t>
-      </w:r>
-      <w:proofErr w:type="spellEnd"/>
-      <w:r>
-        <w:rPr>
-          <w:sz w:val="16"/>
-          <w:szCs w:val="16"/>
-          <w:lang w:val="es-MX"/>
-        </w:rPr>
-        <w:t xml:space="preserve"> </w:t>
+        <w:t xml:space="preserve"> [1] Electrinics </w:t>
       </w:r>
     </w:p>
     <w:p>
@@ -1774,25 +1777,7 @@
           <w:szCs w:val="16"/>
           <w:lang w:val="en-US"/>
         </w:rPr>
-        <w:t>http://hyperphysics.phy-     astr.gsu.edu/</w:t>
-      </w:r>
-      <w:proofErr w:type="spellStart"/>
-      <w:r>
-        <w:rPr>
-          <w:sz w:val="16"/>
-          <w:szCs w:val="16"/>
-          <w:lang w:val="en-US"/>
-        </w:rPr>
-        <w:t>hbasees</w:t>
-      </w:r>
-      <w:proofErr w:type="spellEnd"/>
-      <w:r>
-        <w:rPr>
-          <w:sz w:val="16"/>
-          <w:szCs w:val="16"/>
-          <w:lang w:val="en-US"/>
-        </w:rPr>
-        <w:t>/Electronic/schmitt.html.</w:t>
+        <w:t>http://hyperphysics.phy-     astr.gsu.edu/hbasees/Electronic/schmitt.html.</w:t>
       </w:r>
     </w:p>
     <w:p>
@@ -1858,104 +1843,30 @@
           <w:szCs w:val="16"/>
           <w:lang w:val="es-MX"/>
         </w:rPr>
-        <w:lastRenderedPageBreak/>
         <w:t xml:space="preserve"> </w:t>
       </w:r>
-      <w:proofErr w:type="spellStart"/>
+      <w:r>
+        <w:rPr>
+          <w:sz w:val="16"/>
+          <w:szCs w:val="16"/>
+          <w:lang w:val="es-MX"/>
+        </w:rPr>
+        <w:t xml:space="preserve">xer, Jonathan; Blemings, Hugh (28 de diciembre de 2009). </w:t>
+      </w:r>
       <w:r>
         <w:rPr>
           <w:sz w:val="16"/>
           <w:szCs w:val="16"/>
           <w:lang w:val="en-US"/>
         </w:rPr>
-        <w:t>xer</w:t>
-      </w:r>
-      <w:proofErr w:type="spellEnd"/>
+        <w:t xml:space="preserve">Practical Arduino: Cool Projects for Open Source Hardware (1ª edición). </w:t>
+      </w:r>
       <w:r>
         <w:rPr>
           <w:sz w:val="16"/>
           <w:szCs w:val="16"/>
-          <w:lang w:val="en-US"/>
-        </w:rPr>
-        <w:t xml:space="preserve">, Jonathan; </w:t>
-      </w:r>
-      <w:proofErr w:type="spellStart"/>
-      <w:r>
-        <w:rPr>
-          <w:sz w:val="16"/>
-          <w:szCs w:val="16"/>
-          <w:lang w:val="en-US"/>
-        </w:rPr>
-        <w:t>Blemings</w:t>
-      </w:r>
-      <w:proofErr w:type="spellEnd"/>
-      <w:r>
-        <w:rPr>
-          <w:sz w:val="16"/>
-          <w:szCs w:val="16"/>
-          <w:lang w:val="en-US"/>
-        </w:rPr>
-        <w:t xml:space="preserve">, Hugh (28 de </w:t>
-      </w:r>
-      <w:proofErr w:type="spellStart"/>
-      <w:r>
-        <w:rPr>
-          <w:sz w:val="16"/>
-          <w:szCs w:val="16"/>
-          <w:lang w:val="en-US"/>
-        </w:rPr>
-        <w:t>diciembre</w:t>
-      </w:r>
-      <w:proofErr w:type="spellEnd"/>
-      <w:r>
-        <w:rPr>
-          <w:sz w:val="16"/>
-          <w:szCs w:val="16"/>
-          <w:lang w:val="en-US"/>
-        </w:rPr>
-        <w:t xml:space="preserve"> de 2009). </w:t>
-      </w:r>
-      <w:r>
-        <w:rPr>
-          <w:sz w:val="16"/>
-          <w:szCs w:val="16"/>
-          <w:lang w:val="en-US"/>
-        </w:rPr>
-        <w:t xml:space="preserve">Practical Arduino: Cool Projects for Open Source Hardware (1ª </w:t>
-      </w:r>
-      <w:proofErr w:type="spellStart"/>
-      <w:r>
-        <w:rPr>
-          <w:sz w:val="16"/>
-          <w:szCs w:val="16"/>
-          <w:lang w:val="en-US"/>
-        </w:rPr>
-        <w:t>edición</w:t>
-      </w:r>
-      <w:proofErr w:type="spellEnd"/>
-      <w:r>
-        <w:rPr>
-          <w:sz w:val="16"/>
-          <w:szCs w:val="16"/>
-          <w:lang w:val="en-US"/>
-        </w:rPr>
-        <w:t xml:space="preserve">). </w:t>
-      </w:r>
-      <w:proofErr w:type="spellStart"/>
-      <w:r>
-        <w:rPr>
-          <w:sz w:val="16"/>
-          <w:szCs w:val="16"/>
-        </w:rPr>
-        <w:t>Apress</w:t>
-      </w:r>
-      <w:proofErr w:type="spellEnd"/>
-      <w:r>
-        <w:rPr>
-          <w:sz w:val="16"/>
-          <w:szCs w:val="16"/>
-        </w:rPr>
-        <w:t>. p. 500. ISBN 1430224770. Archivado desde el original el 5 de diciembre de 2010. Consultado el 17 de mayo de 2010</w:t>
+        </w:rPr>
+        <w:t>Apress. p. 500. ISBN 1430224770. Archivado desde el original el 5 de diciembre de 2010. Consultado el 17 de mayo de 2010</w:t>
       </w:r>
     </w:p>
     <w:p>

</xml_diff>